<commit_message>
se convierte a pdf
</commit_message>
<xml_diff>
--- a/document/ProblemSet1.docx
+++ b/document/ProblemSet1.docx
@@ -181,8 +181,21 @@
           <w:szCs w:val="24"/>
           <w:lang w:val="en-US"/>
         </w:rPr>
-        <w:t>Enlace GitHub: https://github.com/faor10/ProblemSet1</w:t>
-      </w:r>
+        <w:t xml:space="preserve">Enlace GitHub: </w:t>
+      </w:r>
+      <w:hyperlink r:id="rId7" w:history="1">
+        <w:r>
+          <w:rPr>
+            <w:rStyle w:val="Hipervnculo"/>
+            <w:b/>
+            <w:bCs/>
+            <w:sz w:val="24"/>
+            <w:szCs w:val="24"/>
+            <w:lang w:val="en-US"/>
+          </w:rPr>
+          <w:t>https://github.com/faor10/ProblemSet1/</w:t>
+        </w:r>
+      </w:hyperlink>
     </w:p>
     <w:p>
       <w:pPr>
@@ -194,7 +207,7 @@
     </w:p>
     <w:p>
       <w:pPr>
-        <w:pStyle w:val="ListParagraph"/>
+        <w:pStyle w:val="Prrafodelista"/>
         <w:numPr>
           <w:ilvl w:val="0"/>
           <w:numId w:val="2"/>
@@ -220,7 +233,7 @@
     </w:p>
     <w:p>
       <w:pPr>
-        <w:pStyle w:val="ListParagraph"/>
+        <w:pStyle w:val="Prrafodelista"/>
         <w:numPr>
           <w:ilvl w:val="0"/>
           <w:numId w:val="5"/>
@@ -293,10 +306,10 @@
         </w:rPr>
         <w:t xml:space="preserve"> </w:t>
       </w:r>
-      <w:hyperlink r:id="rId7" w:history="1">
+      <w:hyperlink r:id="rId8" w:history="1">
         <w:r>
           <w:rPr>
-            <w:rStyle w:val="Hyperlink"/>
+            <w:rStyle w:val="Hipervnculo"/>
             <w:sz w:val="24"/>
             <w:szCs w:val="24"/>
           </w:rPr>
@@ -305,7 +318,7 @@
         <w:proofErr w:type="spellStart"/>
         <w:r>
           <w:rPr>
-            <w:rStyle w:val="Hyperlink"/>
+            <w:rStyle w:val="Hipervnculo"/>
             <w:sz w:val="24"/>
             <w:szCs w:val="24"/>
           </w:rPr>
@@ -314,7 +327,7 @@
         <w:proofErr w:type="spellEnd"/>
         <w:r>
           <w:rPr>
-            <w:rStyle w:val="Hyperlink"/>
+            <w:rStyle w:val="Hipervnculo"/>
             <w:sz w:val="24"/>
             <w:szCs w:val="24"/>
           </w:rPr>
@@ -331,7 +344,7 @@
     </w:p>
     <w:p>
       <w:pPr>
-        <w:pStyle w:val="ListParagraph"/>
+        <w:pStyle w:val="Prrafodelista"/>
         <w:numPr>
           <w:ilvl w:val="0"/>
           <w:numId w:val="5"/>
@@ -487,10 +500,10 @@
         </w:rPr>
         <w:t xml:space="preserve">Acceso al primer enlace </w:t>
       </w:r>
-      <w:hyperlink r:id="rId8" w:history="1">
+      <w:hyperlink r:id="rId9" w:history="1">
         <w:r>
           <w:rPr>
-            <w:rStyle w:val="Hyperlink"/>
+            <w:rStyle w:val="Hipervnculo"/>
             <w:sz w:val="24"/>
             <w:szCs w:val="24"/>
           </w:rPr>
@@ -520,10 +533,10 @@
         </w:rPr>
         <w:t xml:space="preserve">En la opción Red de la consola se obtiene la URL de donde se extrae la primera tabla </w:t>
       </w:r>
-      <w:hyperlink r:id="rId9" w:history="1">
+      <w:hyperlink r:id="rId10" w:history="1">
         <w:r>
           <w:rPr>
-            <w:rStyle w:val="Hyperlink"/>
+            <w:rStyle w:val="Hipervnculo"/>
             <w:sz w:val="24"/>
             <w:szCs w:val="24"/>
           </w:rPr>
@@ -717,7 +730,7 @@
     </w:p>
     <w:p>
       <w:pPr>
-        <w:pStyle w:val="ListParagraph"/>
+        <w:pStyle w:val="Prrafodelista"/>
         <w:numPr>
           <w:ilvl w:val="0"/>
           <w:numId w:val="2"/>
@@ -849,7 +862,7 @@
     </w:p>
     <w:p>
       <w:pPr>
-        <w:pStyle w:val="ListParagraph"/>
+        <w:pStyle w:val="Prrafodelista"/>
         <w:numPr>
           <w:ilvl w:val="0"/>
           <w:numId w:val="3"/>
@@ -870,7 +883,7 @@
     </w:p>
     <w:p>
       <w:pPr>
-        <w:pStyle w:val="ListParagraph"/>
+        <w:pStyle w:val="Prrafodelista"/>
         <w:numPr>
           <w:ilvl w:val="0"/>
           <w:numId w:val="3"/>
@@ -891,7 +904,7 @@
     </w:p>
     <w:p>
       <w:pPr>
-        <w:pStyle w:val="ListParagraph"/>
+        <w:pStyle w:val="Prrafodelista"/>
         <w:numPr>
           <w:ilvl w:val="0"/>
           <w:numId w:val="3"/>
@@ -1017,7 +1030,7 @@
     </w:p>
     <w:tbl>
       <w:tblPr>
-        <w:tblStyle w:val="TableGrid"/>
+        <w:tblStyle w:val="Tablaconcuadrcula"/>
         <w:tblW w:w="0" w:type="auto"/>
         <w:jc w:val="center"/>
         <w:tblLook w:val="04A0" w:firstRow="1" w:lastRow="0" w:firstColumn="1" w:lastColumn="0" w:noHBand="0" w:noVBand="1"/>
@@ -1473,7 +1486,7 @@
     </w:tbl>
     <w:p>
       <w:pPr>
-        <w:pStyle w:val="Caption"/>
+        <w:pStyle w:val="Descripcin"/>
         <w:jc w:val="center"/>
         <w:rPr>
           <w:sz w:val="24"/>
@@ -2920,7 +2933,7 @@
     </w:tbl>
     <w:p>
       <w:pPr>
-        <w:pStyle w:val="Caption"/>
+        <w:pStyle w:val="Descripcin"/>
         <w:rPr>
           <w:sz w:val="24"/>
           <w:szCs w:val="24"/>
@@ -3010,7 +3023,7 @@
                     </pic:cNvPicPr>
                   </pic:nvPicPr>
                   <pic:blipFill>
-                    <a:blip r:embed="rId10" cstate="print">
+                    <a:blip r:embed="rId11" cstate="print">
                       <a:extLst>
                         <a:ext uri="{28A0092B-C50C-407E-A947-70E740481C1C}">
                           <a14:useLocalDpi xmlns:a14="http://schemas.microsoft.com/office/drawing/2010/main" val="0"/>
@@ -3044,7 +3057,7 @@
     </w:p>
     <w:p>
       <w:pPr>
-        <w:pStyle w:val="Caption"/>
+        <w:pStyle w:val="Descripcin"/>
         <w:jc w:val="center"/>
         <w:rPr>
           <w:sz w:val="24"/>
@@ -3147,7 +3160,7 @@
                     </pic:cNvPicPr>
                   </pic:nvPicPr>
                   <pic:blipFill>
-                    <a:blip r:embed="rId11" cstate="print">
+                    <a:blip r:embed="rId12" cstate="print">
                       <a:extLst>
                         <a:ext uri="{28A0092B-C50C-407E-A947-70E740481C1C}">
                           <a14:useLocalDpi xmlns:a14="http://schemas.microsoft.com/office/drawing/2010/main" val="0"/>
@@ -3181,7 +3194,7 @@
     </w:p>
     <w:p>
       <w:pPr>
-        <w:pStyle w:val="Caption"/>
+        <w:pStyle w:val="Descripcin"/>
         <w:jc w:val="center"/>
         <w:rPr>
           <w:sz w:val="24"/>
@@ -3278,7 +3291,7 @@
                     </pic:cNvPicPr>
                   </pic:nvPicPr>
                   <pic:blipFill>
-                    <a:blip r:embed="rId12" cstate="print">
+                    <a:blip r:embed="rId13" cstate="print">
                       <a:extLst>
                         <a:ext uri="{28A0092B-C50C-407E-A947-70E740481C1C}">
                           <a14:useLocalDpi xmlns:a14="http://schemas.microsoft.com/office/drawing/2010/main" val="0"/>
@@ -3312,7 +3325,7 @@
     </w:p>
     <w:p>
       <w:pPr>
-        <w:pStyle w:val="Caption"/>
+        <w:pStyle w:val="Descripcin"/>
         <w:jc w:val="center"/>
         <w:rPr>
           <w:sz w:val="24"/>
@@ -3433,7 +3446,7 @@
                     </pic:cNvPicPr>
                   </pic:nvPicPr>
                   <pic:blipFill>
-                    <a:blip r:embed="rId13" cstate="print">
+                    <a:blip r:embed="rId14" cstate="print">
                       <a:extLst>
                         <a:ext uri="{28A0092B-C50C-407E-A947-70E740481C1C}">
                           <a14:useLocalDpi xmlns:a14="http://schemas.microsoft.com/office/drawing/2010/main" val="0"/>
@@ -3467,7 +3480,7 @@
     </w:p>
     <w:p>
       <w:pPr>
-        <w:pStyle w:val="Caption"/>
+        <w:pStyle w:val="Descripcin"/>
         <w:jc w:val="center"/>
         <w:rPr>
           <w:sz w:val="24"/>
@@ -3783,7 +3796,7 @@
                     </pic:cNvPicPr>
                   </pic:nvPicPr>
                   <pic:blipFill>
-                    <a:blip r:embed="rId14" cstate="print">
+                    <a:blip r:embed="rId15" cstate="print">
                       <a:extLst>
                         <a:ext uri="{28A0092B-C50C-407E-A947-70E740481C1C}">
                           <a14:useLocalDpi xmlns:a14="http://schemas.microsoft.com/office/drawing/2010/main" val="0"/>
@@ -3849,7 +3862,7 @@
                     </pic:cNvPicPr>
                   </pic:nvPicPr>
                   <pic:blipFill>
-                    <a:blip r:embed="rId15" cstate="print">
+                    <a:blip r:embed="rId16" cstate="print">
                       <a:extLst>
                         <a:ext uri="{28A0092B-C50C-407E-A947-70E740481C1C}">
                           <a14:useLocalDpi xmlns:a14="http://schemas.microsoft.com/office/drawing/2010/main" val="0"/>
@@ -3883,7 +3896,7 @@
     </w:p>
     <w:p>
       <w:pPr>
-        <w:pStyle w:val="Caption"/>
+        <w:pStyle w:val="Descripcin"/>
         <w:rPr>
           <w:sz w:val="24"/>
           <w:szCs w:val="24"/>
@@ -3906,7 +3919,7 @@
     </w:p>
     <w:tbl>
       <w:tblPr>
-        <w:tblStyle w:val="TableGrid"/>
+        <w:tblStyle w:val="Tablaconcuadrcula"/>
         <w:tblW w:w="0" w:type="auto"/>
         <w:jc w:val="center"/>
         <w:tblLook w:val="04A0" w:firstRow="1" w:lastRow="0" w:firstColumn="1" w:lastColumn="0" w:noHBand="0" w:noVBand="1"/>
@@ -4481,7 +4494,7 @@
     </w:p>
     <w:tbl>
       <w:tblPr>
-        <w:tblStyle w:val="TableGrid"/>
+        <w:tblStyle w:val="Tablaconcuadrcula"/>
         <w:tblW w:w="0" w:type="auto"/>
         <w:jc w:val="center"/>
         <w:tblLook w:val="04A0" w:firstRow="1" w:lastRow="0" w:firstColumn="1" w:lastColumn="0" w:noHBand="0" w:noVBand="1"/>
@@ -5095,7 +5108,7 @@
                     </pic:cNvPicPr>
                   </pic:nvPicPr>
                   <pic:blipFill>
-                    <a:blip r:embed="rId16" cstate="print">
+                    <a:blip r:embed="rId17" cstate="print">
                       <a:extLst>
                         <a:ext uri="{28A0092B-C50C-407E-A947-70E740481C1C}">
                           <a14:useLocalDpi xmlns:a14="http://schemas.microsoft.com/office/drawing/2010/main" val="0"/>
@@ -5129,7 +5142,7 @@
     </w:p>
     <w:p>
       <w:pPr>
-        <w:pStyle w:val="Caption"/>
+        <w:pStyle w:val="Descripcin"/>
         <w:jc w:val="center"/>
         <w:rPr>
           <w:b/>
@@ -5348,7 +5361,7 @@
                     </pic:cNvPicPr>
                   </pic:nvPicPr>
                   <pic:blipFill>
-                    <a:blip r:embed="rId17" cstate="print">
+                    <a:blip r:embed="rId18" cstate="print">
                       <a:extLst>
                         <a:ext uri="{28A0092B-C50C-407E-A947-70E740481C1C}">
                           <a14:useLocalDpi xmlns:a14="http://schemas.microsoft.com/office/drawing/2010/main" val="0"/>
@@ -5382,7 +5395,7 @@
     </w:p>
     <w:p>
       <w:pPr>
-        <w:pStyle w:val="Caption"/>
+        <w:pStyle w:val="Descripcin"/>
         <w:jc w:val="center"/>
         <w:rPr>
           <w:b/>
@@ -6574,7 +6587,7 @@
     </w:p>
     <w:tbl>
       <w:tblPr>
-        <w:tblStyle w:val="TableGrid"/>
+        <w:tblStyle w:val="Tablaconcuadrcula"/>
         <w:tblW w:w="0" w:type="auto"/>
         <w:jc w:val="center"/>
         <w:tblLook w:val="04A0" w:firstRow="1" w:lastRow="0" w:firstColumn="1" w:lastColumn="0" w:noHBand="0" w:noVBand="1"/>
@@ -6982,7 +6995,7 @@
     </w:p>
     <w:p>
       <w:pPr>
-        <w:pStyle w:val="ListParagraph"/>
+        <w:pStyle w:val="Prrafodelista"/>
         <w:numPr>
           <w:ilvl w:val="0"/>
           <w:numId w:val="3"/>
@@ -7153,7 +7166,7 @@
     </w:p>
     <w:tbl>
       <w:tblPr>
-        <w:tblStyle w:val="TableGrid"/>
+        <w:tblStyle w:val="Tablaconcuadrcula"/>
         <w:tblW w:w="0" w:type="auto"/>
         <w:jc w:val="center"/>
         <w:tblLook w:val="04A0" w:firstRow="1" w:lastRow="0" w:firstColumn="1" w:lastColumn="0" w:noHBand="0" w:noVBand="1"/>
@@ -7789,7 +7802,7 @@
                     </pic:cNvPicPr>
                   </pic:nvPicPr>
                   <pic:blipFill>
-                    <a:blip r:embed="rId18" cstate="print">
+                    <a:blip r:embed="rId19" cstate="print">
                       <a:extLst>
                         <a:ext uri="{28A0092B-C50C-407E-A947-70E740481C1C}">
                           <a14:useLocalDpi xmlns:a14="http://schemas.microsoft.com/office/drawing/2010/main" val="0"/>
@@ -7823,7 +7836,7 @@
     </w:p>
     <w:p>
       <w:pPr>
-        <w:pStyle w:val="Caption"/>
+        <w:pStyle w:val="Descripcin"/>
         <w:jc w:val="center"/>
         <w:rPr>
           <w:b/>
@@ -8056,7 +8069,7 @@
                     </pic:cNvPicPr>
                   </pic:nvPicPr>
                   <pic:blipFill>
-                    <a:blip r:embed="rId19" cstate="print">
+                    <a:blip r:embed="rId20" cstate="print">
                       <a:extLst>
                         <a:ext uri="{28A0092B-C50C-407E-A947-70E740481C1C}">
                           <a14:useLocalDpi xmlns:a14="http://schemas.microsoft.com/office/drawing/2010/main" val="0"/>
@@ -8090,7 +8103,7 @@
     </w:p>
     <w:p>
       <w:pPr>
-        <w:pStyle w:val="Caption"/>
+        <w:pStyle w:val="Descripcin"/>
         <w:jc w:val="center"/>
         <w:rPr>
           <w:b/>
@@ -8308,7 +8321,7 @@
     </w:p>
     <w:tbl>
       <w:tblPr>
-        <w:tblStyle w:val="TableGrid"/>
+        <w:tblStyle w:val="Tablaconcuadrcula"/>
         <w:tblW w:w="0" w:type="auto"/>
         <w:jc w:val="center"/>
         <w:tblLook w:val="04A0" w:firstRow="1" w:lastRow="0" w:firstColumn="1" w:lastColumn="0" w:noHBand="0" w:noVBand="1"/>
@@ -10532,7 +10545,7 @@
     </w:p>
     <w:tbl>
       <w:tblPr>
-        <w:tblStyle w:val="TableGrid"/>
+        <w:tblStyle w:val="Tablaconcuadrcula"/>
         <w:tblW w:w="0" w:type="auto"/>
         <w:jc w:val="center"/>
         <w:tblLook w:val="04A0" w:firstRow="1" w:lastRow="0" w:firstColumn="1" w:lastColumn="0" w:noHBand="0" w:noVBand="1"/>
@@ -11016,7 +11029,7 @@
     </w:p>
     <w:tbl>
       <w:tblPr>
-        <w:tblStyle w:val="TableGrid"/>
+        <w:tblStyle w:val="Tablaconcuadrcula"/>
         <w:tblW w:w="0" w:type="auto"/>
         <w:jc w:val="center"/>
         <w:tblLook w:val="04A0" w:firstRow="1" w:lastRow="0" w:firstColumn="1" w:lastColumn="0" w:noHBand="0" w:noVBand="1"/>
@@ -11626,7 +11639,7 @@
     </w:p>
     <w:p>
       <w:pPr>
-        <w:pStyle w:val="ListParagraph"/>
+        <w:pStyle w:val="Prrafodelista"/>
         <w:numPr>
           <w:ilvl w:val="0"/>
           <w:numId w:val="1"/>
@@ -11732,7 +11745,7 @@
     </w:p>
     <w:tbl>
       <w:tblPr>
-        <w:tblStyle w:val="TableGrid"/>
+        <w:tblStyle w:val="Tablaconcuadrcula"/>
         <w:tblW w:w="0" w:type="auto"/>
         <w:jc w:val="center"/>
         <w:tblLook w:val="04A0" w:firstRow="1" w:lastRow="0" w:firstColumn="1" w:lastColumn="0" w:noHBand="0" w:noVBand="1"/>
@@ -11805,7 +11818,7 @@
           </w:p>
           <w:p>
             <w:pPr>
-              <w:pStyle w:val="ListParagraph"/>
+              <w:pStyle w:val="Prrafodelista"/>
               <w:jc w:val="center"/>
               <w:rPr>
                 <w:sz w:val="24"/>
@@ -11815,7 +11828,7 @@
           </w:p>
           <w:p>
             <w:pPr>
-              <w:pStyle w:val="ListParagraph"/>
+              <w:pStyle w:val="Prrafodelista"/>
               <w:rPr>
                 <w:sz w:val="24"/>
                 <w:szCs w:val="24"/>
@@ -11887,7 +11900,7 @@
           </w:p>
           <w:p>
             <w:pPr>
-              <w:pStyle w:val="ListParagraph"/>
+              <w:pStyle w:val="Prrafodelista"/>
               <w:jc w:val="center"/>
               <w:rPr>
                 <w:b/>
@@ -11942,7 +11955,7 @@
           </w:p>
           <w:p>
             <w:pPr>
-              <w:pStyle w:val="ListParagraph"/>
+              <w:pStyle w:val="Prrafodelista"/>
               <w:jc w:val="center"/>
               <w:rPr>
                 <w:b/>
@@ -11965,7 +11978,7 @@
           </w:p>
           <w:p>
             <w:pPr>
-              <w:pStyle w:val="ListParagraph"/>
+              <w:pStyle w:val="Prrafodelista"/>
               <w:jc w:val="center"/>
               <w:rPr>
                 <w:b/>
@@ -11988,7 +12001,7 @@
           </w:p>
           <w:p>
             <w:pPr>
-              <w:pStyle w:val="ListParagraph"/>
+              <w:pStyle w:val="Prrafodelista"/>
               <w:jc w:val="center"/>
               <w:rPr>
                 <w:b/>
@@ -12011,7 +12024,7 @@
           </w:p>
           <w:p>
             <w:pPr>
-              <w:pStyle w:val="ListParagraph"/>
+              <w:pStyle w:val="Prrafodelista"/>
               <w:jc w:val="center"/>
               <w:rPr>
                 <w:b/>
@@ -12034,7 +12047,7 @@
           </w:p>
           <w:p>
             <w:pPr>
-              <w:pStyle w:val="ListParagraph"/>
+              <w:pStyle w:val="Prrafodelista"/>
               <w:jc w:val="center"/>
               <w:rPr>
                 <w:b/>
@@ -12057,7 +12070,7 @@
           </w:p>
           <w:p>
             <w:pPr>
-              <w:pStyle w:val="ListParagraph"/>
+              <w:pStyle w:val="Prrafodelista"/>
               <w:jc w:val="center"/>
               <w:rPr>
                 <w:b/>
@@ -13686,7 +13699,7 @@
                     </pic:cNvPicPr>
                   </pic:nvPicPr>
                   <pic:blipFill>
-                    <a:blip r:embed="rId20" cstate="print">
+                    <a:blip r:embed="rId21" cstate="print">
                       <a:extLst>
                         <a:ext uri="{28A0092B-C50C-407E-A947-70E740481C1C}">
                           <a14:useLocalDpi xmlns:a14="http://schemas.microsoft.com/office/drawing/2010/main" val="0"/>
@@ -13720,7 +13733,7 @@
     </w:p>
     <w:p>
       <w:pPr>
-        <w:pStyle w:val="Caption"/>
+        <w:pStyle w:val="Descripcin"/>
         <w:jc w:val="center"/>
         <w:rPr>
           <w:b/>
@@ -13922,7 +13935,7 @@
     </w:p>
     <w:p>
       <w:pPr>
-        <w:pStyle w:val="ListParagraph"/>
+        <w:pStyle w:val="Prrafodelista"/>
         <w:numPr>
           <w:ilvl w:val="0"/>
           <w:numId w:val="3"/>
@@ -13968,7 +13981,7 @@
     </w:p>
     <w:p>
       <w:pPr>
-        <w:pStyle w:val="ListParagraph"/>
+        <w:pStyle w:val="Prrafodelista"/>
         <w:rPr>
           <w:b/>
           <w:bCs/>
@@ -13977,7 +13990,7 @@
     </w:p>
     <w:p>
       <w:pPr>
-        <w:pStyle w:val="ListParagraph"/>
+        <w:pStyle w:val="Prrafodelista"/>
         <w:numPr>
           <w:ilvl w:val="0"/>
           <w:numId w:val="5"/>
@@ -14002,7 +14015,7 @@
     </w:p>
     <w:p>
       <w:pPr>
-        <w:pStyle w:val="ListParagraph"/>
+        <w:pStyle w:val="Prrafodelista"/>
         <w:numPr>
           <w:ilvl w:val="0"/>
           <w:numId w:val="5"/>
@@ -14027,7 +14040,7 @@
     </w:p>
     <w:p>
       <w:pPr>
-        <w:pStyle w:val="ListParagraph"/>
+        <w:pStyle w:val="Prrafodelista"/>
         <w:numPr>
           <w:ilvl w:val="0"/>
           <w:numId w:val="5"/>
@@ -17082,7 +17095,7 @@
     </w:p>
     <w:p>
       <w:pPr>
-        <w:pStyle w:val="ListParagraph"/>
+        <w:pStyle w:val="Prrafodelista"/>
         <w:numPr>
           <w:ilvl w:val="0"/>
           <w:numId w:val="6"/>
@@ -17151,7 +17164,7 @@
     </w:p>
     <w:tbl>
       <w:tblPr>
-        <w:tblStyle w:val="TableGrid"/>
+        <w:tblStyle w:val="Tablaconcuadrcula"/>
         <w:tblW w:w="0" w:type="auto"/>
         <w:jc w:val="center"/>
         <w:tblLook w:val="04A0" w:firstRow="1" w:lastRow="0" w:firstColumn="1" w:lastColumn="0" w:noHBand="0" w:noVBand="1"/>
@@ -17899,7 +17912,7 @@
     </w:tbl>
     <w:p>
       <w:pPr>
-        <w:pStyle w:val="Caption"/>
+        <w:pStyle w:val="Descripcin"/>
         <w:jc w:val="center"/>
         <w:rPr>
           <w:sz w:val="24"/>
@@ -17958,7 +17971,7 @@
     </w:p>
     <w:p>
       <w:pPr>
-        <w:pStyle w:val="ListParagraph"/>
+        <w:pStyle w:val="Prrafodelista"/>
         <w:numPr>
           <w:ilvl w:val="0"/>
           <w:numId w:val="6"/>
@@ -18115,7 +18128,7 @@
                     </pic:cNvPicPr>
                   </pic:nvPicPr>
                   <pic:blipFill>
-                    <a:blip r:embed="rId21" cstate="print">
+                    <a:blip r:embed="rId22" cstate="print">
                       <a:extLst>
                         <a:ext uri="{28A0092B-C50C-407E-A947-70E740481C1C}">
                           <a14:useLocalDpi xmlns:a14="http://schemas.microsoft.com/office/drawing/2010/main" val="0"/>
@@ -18149,7 +18162,7 @@
     </w:p>
     <w:p>
       <w:pPr>
-        <w:pStyle w:val="Caption"/>
+        <w:pStyle w:val="Descripcin"/>
         <w:jc w:val="center"/>
         <w:rPr>
           <w:sz w:val="24"/>
@@ -18375,7 +18388,7 @@
     </w:p>
     <w:p>
       <w:pPr>
-        <w:pStyle w:val="ListParagraph"/>
+        <w:pStyle w:val="Prrafodelista"/>
         <w:numPr>
           <w:ilvl w:val="0"/>
           <w:numId w:val="6"/>
@@ -18429,7 +18442,7 @@
     </w:p>
     <w:tbl>
       <w:tblPr>
-        <w:tblStyle w:val="TableGrid"/>
+        <w:tblStyle w:val="Tablaconcuadrcula"/>
         <w:tblW w:w="0" w:type="auto"/>
         <w:jc w:val="center"/>
         <w:tblLook w:val="04A0" w:firstRow="1" w:lastRow="0" w:firstColumn="1" w:lastColumn="0" w:noHBand="0" w:noVBand="1"/>
@@ -19098,7 +19111,7 @@
     </w:tbl>
     <w:p>
       <w:pPr>
-        <w:pStyle w:val="Caption"/>
+        <w:pStyle w:val="Descripcin"/>
         <w:jc w:val="center"/>
         <w:rPr>
           <w:sz w:val="24"/>
@@ -19144,7 +19157,7 @@
     </w:p>
     <w:p>
       <w:pPr>
-        <w:pStyle w:val="ListParagraph"/>
+        <w:pStyle w:val="Prrafodelista"/>
         <w:numPr>
           <w:ilvl w:val="0"/>
           <w:numId w:val="6"/>
@@ -19198,7 +19211,7 @@
     </w:p>
     <w:p>
       <w:pPr>
-        <w:pStyle w:val="ListParagraph"/>
+        <w:pStyle w:val="Prrafodelista"/>
         <w:autoSpaceDE w:val="0"/>
         <w:autoSpaceDN w:val="0"/>
         <w:adjustRightInd w:val="0"/>
@@ -19374,6 +19387,7 @@
         </w:rPr>
         <w:t xml:space="preserve">. Finalmente calculamos la media de estos valores calculados para obtener el MSE. </w:t>
       </w:r>
+      <w:proofErr w:type="spellStart"/>
       <w:r>
         <w:rPr>
           <w:rFonts w:eastAsiaTheme="minorEastAsia"/>
@@ -19381,7 +19395,17 @@
           <w:szCs w:val="24"/>
           <w:lang w:val="en-US"/>
         </w:rPr>
-        <w:t xml:space="preserve">Esto se </w:t>
+        <w:t>Esto</w:t>
+      </w:r>
+      <w:proofErr w:type="spellEnd"/>
+      <w:r>
+        <w:rPr>
+          <w:rFonts w:eastAsiaTheme="minorEastAsia"/>
+          <w:sz w:val="24"/>
+          <w:szCs w:val="24"/>
+          <w:lang w:val="en-US"/>
+        </w:rPr>
+        <w:t xml:space="preserve"> se </w:t>
       </w:r>
       <w:proofErr w:type="spellStart"/>
       <w:r>
@@ -19686,7 +19710,7 @@
     </w:p>
     <w:p>
       <w:pPr>
-        <w:pStyle w:val="ListParagraph"/>
+        <w:pStyle w:val="Prrafodelista"/>
         <w:numPr>
           <w:ilvl w:val="0"/>
           <w:numId w:val="6"/>
@@ -21183,11 +21207,11 @@
     <w:name w:val="Normal"/>
     <w:qFormat/>
   </w:style>
-  <w:style w:type="paragraph" w:styleId="Heading3">
+  <w:style w:type="paragraph" w:styleId="Ttulo3">
     <w:name w:val="heading 3"/>
     <w:basedOn w:val="Normal"/>
     <w:next w:val="Normal"/>
-    <w:link w:val="Heading3Char"/>
+    <w:link w:val="Ttulo3Car"/>
     <w:uiPriority w:val="9"/>
     <w:unhideWhenUsed/>
     <w:qFormat/>
@@ -21205,13 +21229,13 @@
       <w:szCs w:val="24"/>
     </w:rPr>
   </w:style>
-  <w:style w:type="character" w:default="1" w:styleId="DefaultParagraphFont">
+  <w:style w:type="character" w:default="1" w:styleId="Fuentedeprrafopredeter">
     <w:name w:val="Default Paragraph Font"/>
     <w:uiPriority w:val="1"/>
     <w:semiHidden/>
     <w:unhideWhenUsed/>
   </w:style>
-  <w:style w:type="table" w:default="1" w:styleId="TableNormal">
+  <w:style w:type="table" w:default="1" w:styleId="Tablanormal">
     <w:name w:val="Normal Table"/>
     <w:uiPriority w:val="99"/>
     <w:semiHidden/>
@@ -21226,15 +21250,15 @@
       </w:tblCellMar>
     </w:tblPr>
   </w:style>
-  <w:style w:type="numbering" w:default="1" w:styleId="NoList">
+  <w:style w:type="numbering" w:default="1" w:styleId="Sinlista">
     <w:name w:val="No List"/>
     <w:uiPriority w:val="99"/>
     <w:semiHidden/>
     <w:unhideWhenUsed/>
   </w:style>
-  <w:style w:type="table" w:styleId="TableGrid">
+  <w:style w:type="table" w:styleId="Tablaconcuadrcula">
     <w:name w:val="Table Grid"/>
-    <w:basedOn w:val="TableNormal"/>
+    <w:basedOn w:val="Tablanormal"/>
     <w:uiPriority w:val="39"/>
     <w:rsid w:val="00D11818"/>
     <w:pPr>
@@ -21251,7 +21275,7 @@
       </w:tblBorders>
     </w:tblPr>
   </w:style>
-  <w:style w:type="paragraph" w:styleId="ListParagraph">
+  <w:style w:type="paragraph" w:styleId="Prrafodelista">
     <w:name w:val="List Paragraph"/>
     <w:basedOn w:val="Normal"/>
     <w:uiPriority w:val="34"/>
@@ -21262,9 +21286,9 @@
       <w:contextualSpacing/>
     </w:pPr>
   </w:style>
-  <w:style w:type="character" w:styleId="PlaceholderText">
+  <w:style w:type="character" w:styleId="Textodelmarcadordeposicin">
     <w:name w:val="Placeholder Text"/>
-    <w:basedOn w:val="DefaultParagraphFont"/>
+    <w:basedOn w:val="Fuentedeprrafopredeter"/>
     <w:uiPriority w:val="99"/>
     <w:semiHidden/>
     <w:rsid w:val="00042003"/>
@@ -21272,10 +21296,10 @@
       <w:color w:val="808080"/>
     </w:rPr>
   </w:style>
-  <w:style w:type="character" w:customStyle="1" w:styleId="Heading3Char">
-    <w:name w:val="Heading 3 Char"/>
-    <w:basedOn w:val="DefaultParagraphFont"/>
-    <w:link w:val="Heading3"/>
+  <w:style w:type="character" w:customStyle="1" w:styleId="Ttulo3Car">
+    <w:name w:val="Título 3 Car"/>
+    <w:basedOn w:val="Fuentedeprrafopredeter"/>
+    <w:link w:val="Ttulo3"/>
     <w:uiPriority w:val="9"/>
     <w:rsid w:val="00281D47"/>
     <w:rPr>
@@ -21285,9 +21309,9 @@
       <w:szCs w:val="24"/>
     </w:rPr>
   </w:style>
-  <w:style w:type="character" w:styleId="Hyperlink">
+  <w:style w:type="character" w:styleId="Hipervnculo">
     <w:name w:val="Hyperlink"/>
-    <w:basedOn w:val="DefaultParagraphFont"/>
+    <w:basedOn w:val="Fuentedeprrafopredeter"/>
     <w:uiPriority w:val="99"/>
     <w:unhideWhenUsed/>
     <w:rsid w:val="006B4E90"/>
@@ -21296,7 +21320,7 @@
       <w:u w:val="single"/>
     </w:rPr>
   </w:style>
-  <w:style w:type="paragraph" w:styleId="Caption">
+  <w:style w:type="paragraph" w:styleId="Descripcin">
     <w:name w:val="caption"/>
     <w:basedOn w:val="Normal"/>
     <w:next w:val="Normal"/>
@@ -21315,9 +21339,9 @@
       <w:szCs w:val="18"/>
     </w:rPr>
   </w:style>
-  <w:style w:type="character" w:styleId="UnresolvedMention">
+  <w:style w:type="character" w:styleId="Mencinsinresolver">
     <w:name w:val="Unresolved Mention"/>
-    <w:basedOn w:val="DefaultParagraphFont"/>
+    <w:basedOn w:val="Fuentedeprrafopredeter"/>
     <w:uiPriority w:val="99"/>
     <w:semiHidden/>
     <w:unhideWhenUsed/>

</xml_diff>